<commit_message>
Loan Project Application Documentation Guide
</commit_message>
<xml_diff>
--- a/Loan Application.docx
+++ b/Loan Application.docx
@@ -261,7 +261,6 @@
           <w:sz w:val="28"/>
           <w:szCs w:val="28"/>
         </w:rPr>
-        <w:lastRenderedPageBreak/>
         <w:t>New Loan:</w:t>
       </w:r>
     </w:p>
@@ -553,7 +552,6 @@
           <w:sz w:val="28"/>
           <w:szCs w:val="28"/>
         </w:rPr>
-        <w:lastRenderedPageBreak/>
         <w:t>Loan Form Validation:</w:t>
       </w:r>
     </w:p>
@@ -1186,6 +1184,7 @@
           <w:szCs w:val="28"/>
           <w:lang w:eastAsia="en-IN"/>
         </w:rPr>
+        <w:lastRenderedPageBreak/>
         <w:drawing>
           <wp:anchor distT="0" distB="0" distL="114300" distR="114300" simplePos="0" relativeHeight="251680768" behindDoc="0" locked="0" layoutInCell="1" allowOverlap="1">
             <wp:simplePos x="0" y="0"/>
@@ -1274,7 +1273,6 @@
           <w:szCs w:val="28"/>
           <w:lang w:eastAsia="en-IN"/>
         </w:rPr>
-        <w:lastRenderedPageBreak/>
         <w:drawing>
           <wp:anchor distT="0" distB="0" distL="114300" distR="114300" simplePos="0" relativeHeight="251681792" behindDoc="0" locked="0" layoutInCell="1" allowOverlap="1">
             <wp:simplePos x="0" y="0"/>
@@ -1604,6 +1602,7 @@
           <w:szCs w:val="28"/>
           <w:lang w:eastAsia="en-IN"/>
         </w:rPr>
+        <w:lastRenderedPageBreak/>
         <w:drawing>
           <wp:anchor distT="0" distB="0" distL="114300" distR="114300" simplePos="0" relativeHeight="251683840" behindDoc="0" locked="0" layoutInCell="1" allowOverlap="1">
             <wp:simplePos x="0" y="0"/>
@@ -1674,7 +1673,6 @@
           <w:szCs w:val="28"/>
           <w:lang w:eastAsia="en-IN"/>
         </w:rPr>
-        <w:lastRenderedPageBreak/>
         <w:drawing>
           <wp:anchor distT="0" distB="0" distL="114300" distR="114300" simplePos="0" relativeHeight="251684864" behindDoc="0" locked="0" layoutInCell="1" allowOverlap="1">
             <wp:simplePos x="0" y="0"/>
@@ -1975,7 +1973,6 @@
         <w:jc w:val="both"/>
         <w:rPr>
           <w:rFonts w:ascii="Times New Roman" w:hAnsi="Times New Roman" w:cs="Times New Roman"/>
-          <w:b/>
           <w:sz w:val="28"/>
           <w:szCs w:val="28"/>
         </w:rPr>
@@ -1997,30 +1994,6 @@
         </w:rPr>
         <w:t>interest rate.</w:t>
       </w:r>
-    </w:p>
-    <w:p>
-      <w:pPr>
-        <w:pStyle w:val="ListParagraph"/>
-        <w:rPr>
-          <w:rFonts w:ascii="Times New Roman" w:hAnsi="Times New Roman" w:cs="Times New Roman"/>
-          <w:b/>
-          <w:sz w:val="28"/>
-          <w:szCs w:val="28"/>
-        </w:rPr>
-      </w:pPr>
-    </w:p>
-    <w:p>
-      <w:pPr>
-        <w:pStyle w:val="ListParagraph"/>
-        <w:ind w:firstLine="0"/>
-        <w:jc w:val="both"/>
-        <w:rPr>
-          <w:rFonts w:ascii="Times New Roman" w:hAnsi="Times New Roman" w:cs="Times New Roman"/>
-          <w:b/>
-          <w:sz w:val="28"/>
-          <w:szCs w:val="28"/>
-        </w:rPr>
-      </w:pPr>
     </w:p>
     <w:p>
       <w:pPr>
@@ -2037,6 +2010,61 @@
           <w:szCs w:val="28"/>
         </w:rPr>
       </w:pPr>
+      <w:r>
+        <w:rPr>
+          <w:rFonts w:ascii="Times New Roman" w:hAnsi="Times New Roman" w:cs="Times New Roman"/>
+          <w:b/>
+          <w:noProof/>
+          <w:sz w:val="28"/>
+          <w:szCs w:val="28"/>
+          <w:lang w:eastAsia="en-IN"/>
+        </w:rPr>
+        <w:lastRenderedPageBreak/>
+        <w:drawing>
+          <wp:anchor distT="0" distB="0" distL="114300" distR="114300" simplePos="0" relativeHeight="251691008" behindDoc="0" locked="0" layoutInCell="1" allowOverlap="1">
+            <wp:simplePos x="0" y="0"/>
+            <wp:positionH relativeFrom="margin">
+              <wp:posOffset>-9525</wp:posOffset>
+            </wp:positionH>
+            <wp:positionV relativeFrom="paragraph">
+              <wp:posOffset>2924175</wp:posOffset>
+            </wp:positionV>
+            <wp:extent cx="5731510" cy="2705100"/>
+            <wp:effectExtent l="19050" t="0" r="2540" b="0"/>
+            <wp:wrapTopAndBottom/>
+            <wp:docPr id="32" name="Picture 27" descr="Screenshot (348).png"/>
+            <wp:cNvGraphicFramePr>
+              <a:graphicFrameLocks xmlns:a="http://schemas.openxmlformats.org/drawingml/2006/main" noChangeAspect="1"/>
+            </wp:cNvGraphicFramePr>
+            <a:graphic xmlns:a="http://schemas.openxmlformats.org/drawingml/2006/main">
+              <a:graphicData uri="http://schemas.openxmlformats.org/drawingml/2006/picture">
+                <pic:pic xmlns:pic="http://schemas.openxmlformats.org/drawingml/2006/picture">
+                  <pic:nvPicPr>
+                    <pic:cNvPr id="0" name="Screenshot (348).png"/>
+                    <pic:cNvPicPr/>
+                  </pic:nvPicPr>
+                  <pic:blipFill>
+                    <a:blip r:embed="rId21"/>
+                    <a:srcRect t="10059" b="5917"/>
+                    <a:stretch>
+                      <a:fillRect/>
+                    </a:stretch>
+                  </pic:blipFill>
+                  <pic:spPr>
+                    <a:xfrm>
+                      <a:off x="0" y="0"/>
+                      <a:ext cx="5731510" cy="2705100"/>
+                    </a:xfrm>
+                    <a:prstGeom prst="rect">
+                      <a:avLst/>
+                    </a:prstGeom>
+                  </pic:spPr>
+                </pic:pic>
+              </a:graphicData>
+            </a:graphic>
+          </wp:anchor>
+        </w:drawing>
+      </w:r>
       <w:r>
         <w:rPr>
           <w:rFonts w:ascii="Times New Roman" w:hAnsi="Times New Roman" w:cs="Times New Roman"/>
@@ -2070,7 +2098,7 @@
                     <pic:cNvPicPr/>
                   </pic:nvPicPr>
                   <pic:blipFill>
-                    <a:blip r:embed="rId21"/>
+                    <a:blip r:embed="rId22"/>
                     <a:srcRect t="9763" b="12426"/>
                     <a:stretch>
                       <a:fillRect/>
@@ -2129,7 +2157,6 @@
           <w:szCs w:val="28"/>
           <w:lang w:eastAsia="en-IN"/>
         </w:rPr>
-        <w:lastRenderedPageBreak/>
         <w:drawing>
           <wp:anchor distT="0" distB="0" distL="114300" distR="114300" simplePos="0" relativeHeight="251693056" behindDoc="0" locked="0" layoutInCell="1" allowOverlap="1">
             <wp:simplePos x="0" y="0"/>
@@ -2137,7 +2164,7 @@
               <wp:posOffset>-9525</wp:posOffset>
             </wp:positionH>
             <wp:positionV relativeFrom="paragraph">
-              <wp:posOffset>5486400</wp:posOffset>
+              <wp:posOffset>2920365</wp:posOffset>
             </wp:positionV>
             <wp:extent cx="5731510" cy="2667000"/>
             <wp:effectExtent l="19050" t="0" r="2540" b="0"/>
@@ -2154,7 +2181,7 @@
                     <pic:cNvPicPr/>
                   </pic:nvPicPr>
                   <pic:blipFill>
-                    <a:blip r:embed="rId22"/>
+                    <a:blip r:embed="rId23"/>
                     <a:srcRect t="9467" b="7692"/>
                     <a:stretch>
                       <a:fillRect/>
@@ -2175,114 +2202,6 @@
           </wp:anchor>
         </w:drawing>
       </w:r>
-      <w:r>
-        <w:rPr>
-          <w:rFonts w:ascii="Times New Roman" w:hAnsi="Times New Roman" w:cs="Times New Roman"/>
-          <w:b/>
-          <w:noProof/>
-          <w:sz w:val="28"/>
-          <w:szCs w:val="28"/>
-          <w:lang w:eastAsia="en-IN"/>
-        </w:rPr>
-        <w:drawing>
-          <wp:anchor distT="0" distB="0" distL="114300" distR="114300" simplePos="0" relativeHeight="251691008" behindDoc="0" locked="0" layoutInCell="1" allowOverlap="1">
-            <wp:simplePos x="0" y="0"/>
-            <wp:positionH relativeFrom="margin">
-              <wp:posOffset>-9525</wp:posOffset>
-            </wp:positionH>
-            <wp:positionV relativeFrom="paragraph">
-              <wp:posOffset>2419350</wp:posOffset>
-            </wp:positionV>
-            <wp:extent cx="5731510" cy="2705100"/>
-            <wp:effectExtent l="19050" t="0" r="2540" b="0"/>
-            <wp:wrapTopAndBottom/>
-            <wp:docPr id="32" name="Picture 27" descr="Screenshot (348).png"/>
-            <wp:cNvGraphicFramePr>
-              <a:graphicFrameLocks xmlns:a="http://schemas.openxmlformats.org/drawingml/2006/main" noChangeAspect="1"/>
-            </wp:cNvGraphicFramePr>
-            <a:graphic xmlns:a="http://schemas.openxmlformats.org/drawingml/2006/main">
-              <a:graphicData uri="http://schemas.openxmlformats.org/drawingml/2006/picture">
-                <pic:pic xmlns:pic="http://schemas.openxmlformats.org/drawingml/2006/picture">
-                  <pic:nvPicPr>
-                    <pic:cNvPr id="0" name="Screenshot (348).png"/>
-                    <pic:cNvPicPr/>
-                  </pic:nvPicPr>
-                  <pic:blipFill>
-                    <a:blip r:embed="rId23"/>
-                    <a:srcRect t="10059" b="5917"/>
-                    <a:stretch>
-                      <a:fillRect/>
-                    </a:stretch>
-                  </pic:blipFill>
-                  <pic:spPr>
-                    <a:xfrm>
-                      <a:off x="0" y="0"/>
-                      <a:ext cx="5731510" cy="2705100"/>
-                    </a:xfrm>
-                    <a:prstGeom prst="rect">
-                      <a:avLst/>
-                    </a:prstGeom>
-                  </pic:spPr>
-                </pic:pic>
-              </a:graphicData>
-            </a:graphic>
-          </wp:anchor>
-        </w:drawing>
-      </w:r>
-      <w:r>
-        <w:rPr>
-          <w:rFonts w:ascii="Times New Roman" w:hAnsi="Times New Roman" w:cs="Times New Roman"/>
-          <w:b/>
-          <w:noProof/>
-          <w:sz w:val="28"/>
-          <w:szCs w:val="28"/>
-          <w:lang w:eastAsia="en-IN"/>
-        </w:rPr>
-        <w:drawing>
-          <wp:anchor distT="0" distB="0" distL="114300" distR="114300" simplePos="0" relativeHeight="251688960" behindDoc="0" locked="0" layoutInCell="1" allowOverlap="1">
-            <wp:simplePos x="0" y="0"/>
-            <wp:positionH relativeFrom="margin">
-              <wp:posOffset>-85725</wp:posOffset>
-            </wp:positionH>
-            <wp:positionV relativeFrom="paragraph">
-              <wp:posOffset>-457200</wp:posOffset>
-            </wp:positionV>
-            <wp:extent cx="5731510" cy="2600325"/>
-            <wp:effectExtent l="19050" t="0" r="2540" b="0"/>
-            <wp:wrapTopAndBottom/>
-            <wp:docPr id="27" name="Picture 26" descr="Screenshot (347).png"/>
-            <wp:cNvGraphicFramePr>
-              <a:graphicFrameLocks xmlns:a="http://schemas.openxmlformats.org/drawingml/2006/main" noChangeAspect="1"/>
-            </wp:cNvGraphicFramePr>
-            <a:graphic xmlns:a="http://schemas.openxmlformats.org/drawingml/2006/main">
-              <a:graphicData uri="http://schemas.openxmlformats.org/drawingml/2006/picture">
-                <pic:pic xmlns:pic="http://schemas.openxmlformats.org/drawingml/2006/picture">
-                  <pic:nvPicPr>
-                    <pic:cNvPr id="0" name="Screenshot (347).png"/>
-                    <pic:cNvPicPr/>
-                  </pic:nvPicPr>
-                  <pic:blipFill>
-                    <a:blip r:embed="rId24"/>
-                    <a:srcRect t="9763" b="9467"/>
-                    <a:stretch>
-                      <a:fillRect/>
-                    </a:stretch>
-                  </pic:blipFill>
-                  <pic:spPr>
-                    <a:xfrm>
-                      <a:off x="0" y="0"/>
-                      <a:ext cx="5731510" cy="2600325"/>
-                    </a:xfrm>
-                    <a:prstGeom prst="rect">
-                      <a:avLst/>
-                    </a:prstGeom>
-                  </pic:spPr>
-                </pic:pic>
-              </a:graphicData>
-            </a:graphic>
-          </wp:anchor>
-        </w:drawing>
-      </w:r>
     </w:p>
     <w:p>
       <w:pPr>
@@ -2301,51 +2220,6 @@
       <w:r>
         <w:rPr>
           <w:rFonts w:ascii="Times New Roman" w:hAnsi="Times New Roman" w:cs="Times New Roman"/>
-          <w:sz w:val="28"/>
-          <w:szCs w:val="28"/>
-        </w:rPr>
-        <w:t>After entering all details in correct requirement.</w:t>
-      </w:r>
-      <w:r>
-        <w:rPr>
-          <w:rFonts w:ascii="Times New Roman" w:hAnsi="Times New Roman" w:cs="Times New Roman"/>
-          <w:sz w:val="28"/>
-          <w:szCs w:val="28"/>
-        </w:rPr>
-        <w:t xml:space="preserve"> The </w:t>
-      </w:r>
-      <w:r>
-        <w:rPr>
-          <w:rFonts w:ascii="Times New Roman" w:hAnsi="Times New Roman" w:cs="Times New Roman"/>
-          <w:b/>
-          <w:sz w:val="28"/>
-          <w:szCs w:val="28"/>
-        </w:rPr>
-        <w:t xml:space="preserve">submit </w:t>
-      </w:r>
-      <w:r>
-        <w:rPr>
-          <w:rFonts w:ascii="Times New Roman" w:hAnsi="Times New Roman" w:cs="Times New Roman"/>
-          <w:sz w:val="28"/>
-          <w:szCs w:val="28"/>
-        </w:rPr>
-        <w:t>button will enable.</w:t>
-      </w:r>
-    </w:p>
-    <w:p>
-      <w:pPr>
-        <w:ind w:left="0" w:firstLine="0"/>
-        <w:rPr>
-          <w:rFonts w:ascii="Times New Roman" w:hAnsi="Times New Roman" w:cs="Times New Roman"/>
-          <w:b/>
-          <w:sz w:val="28"/>
-          <w:szCs w:val="28"/>
-        </w:rPr>
-      </w:pPr>
-      <w:r>
-        <w:rPr>
-          <w:rFonts w:ascii="Times New Roman" w:hAnsi="Times New Roman" w:cs="Times New Roman"/>
-          <w:b/>
           <w:noProof/>
           <w:sz w:val="28"/>
           <w:szCs w:val="28"/>
@@ -2359,7 +2233,7 @@
               <wp:posOffset>-9525</wp:posOffset>
             </wp:positionH>
             <wp:positionV relativeFrom="paragraph">
-              <wp:posOffset>-371475</wp:posOffset>
+              <wp:posOffset>790575</wp:posOffset>
             </wp:positionV>
             <wp:extent cx="5731510" cy="2695575"/>
             <wp:effectExtent l="19050" t="0" r="2540" b="0"/>
@@ -2376,7 +2250,7 @@
                     <pic:cNvPicPr/>
                   </pic:nvPicPr>
                   <pic:blipFill>
-                    <a:blip r:embed="rId25"/>
+                    <a:blip r:embed="rId24"/>
                     <a:srcRect t="9467" b="6805"/>
                     <a:stretch>
                       <a:fillRect/>
@@ -2397,6 +2271,50 @@
           </wp:anchor>
         </w:drawing>
       </w:r>
+      <w:r>
+        <w:rPr>
+          <w:rFonts w:ascii="Times New Roman" w:hAnsi="Times New Roman" w:cs="Times New Roman"/>
+          <w:sz w:val="28"/>
+          <w:szCs w:val="28"/>
+        </w:rPr>
+        <w:t>After entering all details in correct requirement.</w:t>
+      </w:r>
+      <w:r>
+        <w:rPr>
+          <w:rFonts w:ascii="Times New Roman" w:hAnsi="Times New Roman" w:cs="Times New Roman"/>
+          <w:sz w:val="28"/>
+          <w:szCs w:val="28"/>
+        </w:rPr>
+        <w:t xml:space="preserve"> The </w:t>
+      </w:r>
+      <w:r>
+        <w:rPr>
+          <w:rFonts w:ascii="Times New Roman" w:hAnsi="Times New Roman" w:cs="Times New Roman"/>
+          <w:b/>
+          <w:sz w:val="28"/>
+          <w:szCs w:val="28"/>
+        </w:rPr>
+        <w:t xml:space="preserve">submit </w:t>
+      </w:r>
+      <w:r>
+        <w:rPr>
+          <w:rFonts w:ascii="Times New Roman" w:hAnsi="Times New Roman" w:cs="Times New Roman"/>
+          <w:sz w:val="28"/>
+          <w:szCs w:val="28"/>
+        </w:rPr>
+        <w:t>button will enable.</w:t>
+      </w:r>
+    </w:p>
+    <w:p>
+      <w:pPr>
+        <w:ind w:left="0" w:firstLine="0"/>
+        <w:rPr>
+          <w:rFonts w:ascii="Times New Roman" w:hAnsi="Times New Roman" w:cs="Times New Roman"/>
+          <w:b/>
+          <w:sz w:val="28"/>
+          <w:szCs w:val="28"/>
+        </w:rPr>
+      </w:pPr>
       <w:r>
         <w:rPr>
           <w:rFonts w:ascii="Times New Roman" w:hAnsi="Times New Roman" w:cs="Times New Roman"/>
@@ -2505,7 +2423,7 @@
                     <pic:cNvPicPr/>
                   </pic:nvPicPr>
                   <pic:blipFill>
-                    <a:blip r:embed="rId26"/>
+                    <a:blip r:embed="rId25"/>
                     <a:srcRect t="9763" b="5621"/>
                     <a:stretch>
                       <a:fillRect/>
@@ -2584,61 +2502,6 @@
         </w:rPr>
         <w:t>Click on particular customer to populate the Loan Schedules.</w:t>
       </w:r>
-    </w:p>
-    <w:p>
-      <w:pPr>
-        <w:ind w:left="0" w:firstLine="0"/>
-        <w:rPr>
-          <w:rFonts w:ascii="Times New Roman" w:hAnsi="Times New Roman" w:cs="Times New Roman"/>
-          <w:b/>
-          <w:sz w:val="28"/>
-          <w:szCs w:val="28"/>
-        </w:rPr>
-      </w:pPr>
-    </w:p>
-    <w:p>
-      <w:pPr>
-        <w:ind w:left="0" w:firstLine="0"/>
-        <w:rPr>
-          <w:rFonts w:ascii="Times New Roman" w:hAnsi="Times New Roman" w:cs="Times New Roman"/>
-          <w:b/>
-          <w:sz w:val="28"/>
-          <w:szCs w:val="28"/>
-        </w:rPr>
-      </w:pPr>
-    </w:p>
-    <w:p>
-      <w:pPr>
-        <w:ind w:left="0" w:firstLine="0"/>
-        <w:rPr>
-          <w:rFonts w:ascii="Times New Roman" w:hAnsi="Times New Roman" w:cs="Times New Roman"/>
-          <w:b/>
-          <w:sz w:val="28"/>
-          <w:szCs w:val="28"/>
-        </w:rPr>
-      </w:pPr>
-    </w:p>
-    <w:p>
-      <w:pPr>
-        <w:ind w:left="0" w:firstLine="0"/>
-        <w:rPr>
-          <w:rFonts w:ascii="Times New Roman" w:hAnsi="Times New Roman" w:cs="Times New Roman"/>
-          <w:b/>
-          <w:sz w:val="28"/>
-          <w:szCs w:val="28"/>
-        </w:rPr>
-      </w:pPr>
-    </w:p>
-    <w:p>
-      <w:pPr>
-        <w:ind w:left="0" w:firstLine="0"/>
-        <w:rPr>
-          <w:rFonts w:ascii="Times New Roman" w:hAnsi="Times New Roman" w:cs="Times New Roman"/>
-          <w:b/>
-          <w:sz w:val="28"/>
-          <w:szCs w:val="28"/>
-        </w:rPr>
-      </w:pPr>
     </w:p>
     <w:p>
       <w:pPr>
@@ -2685,7 +2548,7 @@
                     <pic:cNvPicPr/>
                   </pic:nvPicPr>
                   <pic:blipFill>
-                    <a:blip r:embed="rId26"/>
+                    <a:blip r:embed="rId25"/>
                     <a:srcRect t="9172"/>
                     <a:stretch>
                       <a:fillRect/>
@@ -2800,7 +2663,7 @@
                     <pic:cNvPicPr/>
                   </pic:nvPicPr>
                   <pic:blipFill>
-                    <a:blip r:embed="rId27"/>
+                    <a:blip r:embed="rId26"/>
                     <a:srcRect t="9172"/>
                     <a:stretch>
                       <a:fillRect/>
@@ -2947,17 +2810,6 @@
           <w:szCs w:val="28"/>
         </w:rPr>
       </w:pPr>
-    </w:p>
-    <w:p>
-      <w:pPr>
-        <w:spacing w:after="150"/>
-        <w:jc w:val="both"/>
-        <w:rPr>
-          <w:rFonts w:ascii="Times New Roman" w:hAnsi="Times New Roman" w:cs="Times New Roman"/>
-          <w:sz w:val="28"/>
-          <w:szCs w:val="28"/>
-        </w:rPr>
-      </w:pPr>
       <w:r>
         <w:rPr>
           <w:rFonts w:ascii="Times New Roman" w:hAnsi="Times New Roman" w:cs="Times New Roman"/>
@@ -2966,6 +2818,7 @@
           <w:szCs w:val="28"/>
           <w:lang w:eastAsia="en-IN"/>
         </w:rPr>
+        <w:lastRenderedPageBreak/>
         <w:pict>
           <v:shapetype id="_x0000_t66" coordsize="21600,21600" o:spt="66" adj="5400,5400" path="m@0,l@0@1,21600@1,21600@2@0@2@0,21600,,10800xe">
             <v:stroke joinstyle="miter"/>
@@ -2981,9 +2834,20 @@
               <v:h position="#0,#1" xrange="0,21600" yrange="0,10800"/>
             </v:handles>
           </v:shapetype>
-          <v:shape id="_x0000_s1034" type="#_x0000_t66" style="position:absolute;left:0;text-align:left;margin-left:401.25pt;margin-top:67.85pt;width:40.5pt;height:10.9pt;z-index:251704320" fillcolor="red" strokecolor="black [3213]"/>
+          <v:shape id="_x0000_s1034" type="#_x0000_t66" style="position:absolute;left:0;text-align:left;margin-left:435pt;margin-top:230.55pt;width:40.5pt;height:10.9pt;z-index:251704320" fillcolor="red" strokecolor="black [3213]"/>
         </w:pict>
       </w:r>
+    </w:p>
+    <w:p>
+      <w:pPr>
+        <w:spacing w:after="150"/>
+        <w:jc w:val="both"/>
+        <w:rPr>
+          <w:rFonts w:ascii="Times New Roman" w:hAnsi="Times New Roman" w:cs="Times New Roman"/>
+          <w:sz w:val="28"/>
+          <w:szCs w:val="28"/>
+        </w:rPr>
+      </w:pPr>
       <w:r>
         <w:rPr>
           <w:rFonts w:ascii="Times New Roman" w:hAnsi="Times New Roman" w:cs="Times New Roman"/>
@@ -3016,7 +2880,7 @@
                     <pic:cNvPicPr/>
                   </pic:nvPicPr>
                   <pic:blipFill>
-                    <a:blip r:embed="rId28"/>
+                    <a:blip r:embed="rId27"/>
                     <a:srcRect t="8580"/>
                     <a:stretch>
                       <a:fillRect/>
@@ -3098,7 +2962,7 @@
                     <pic:cNvPicPr/>
                   </pic:nvPicPr>
                   <pic:blipFill>
-                    <a:blip r:embed="rId29"/>
+                    <a:blip r:embed="rId28"/>
                     <a:srcRect t="8876"/>
                     <a:stretch>
                       <a:fillRect/>
@@ -3278,7 +3142,7 @@
                     <pic:cNvPicPr/>
                   </pic:nvPicPr>
                   <pic:blipFill>
-                    <a:blip r:embed="rId30"/>
+                    <a:blip r:embed="rId29"/>
                     <a:srcRect t="8876"/>
                     <a:stretch>
                       <a:fillRect/>
@@ -3343,7 +3207,7 @@
                     <pic:cNvPicPr/>
                   </pic:nvPicPr>
                   <pic:blipFill>
-                    <a:blip r:embed="rId31"/>
+                    <a:blip r:embed="rId30"/>
                     <a:srcRect t="9467"/>
                     <a:stretch>
                       <a:fillRect/>
@@ -3503,7 +3367,7 @@
                     <pic:cNvPicPr/>
                   </pic:nvPicPr>
                   <pic:blipFill>
-                    <a:blip r:embed="rId32"/>
+                    <a:blip r:embed="rId31"/>
                     <a:srcRect t="9467"/>
                     <a:stretch>
                       <a:fillRect/>
@@ -3601,7 +3465,7 @@
                     <pic:cNvPicPr/>
                   </pic:nvPicPr>
                   <pic:blipFill>
-                    <a:blip r:embed="rId33"/>
+                    <a:blip r:embed="rId32"/>
                     <a:srcRect t="9172"/>
                     <a:stretch>
                       <a:fillRect/>
@@ -4638,7 +4502,7 @@
         <w:ind w:left="1060" w:hanging="360"/>
       </w:pPr>
     </w:lvl>
-    <w:lvl w:ilvl="1" w:tplc="40090019" w:tentative="1">
+    <w:lvl w:ilvl="1" w:tplc="40090019">
       <w:start w:val="1"/>
       <w:numFmt w:val="lowerLetter"/>
       <w:lvlText w:val="%2."/>
@@ -4909,6 +4773,7 @@
   <w:style w:type="character" w:default="1" w:styleId="DefaultParagraphFont">
     <w:name w:val="Default Paragraph Font"/>
     <w:uiPriority w:val="1"/>
+    <w:semiHidden/>
     <w:unhideWhenUsed/>
   </w:style>
   <w:style w:type="table" w:default="1" w:styleId="TableNormal">

</xml_diff>